<commit_message>
rearrange folders and homework
</commit_message>
<xml_diff>
--- a/05-python-development/homework.docx
+++ b/05-python-development/homework.docx
@@ -791,7 +791,14 @@
           <w:rFonts w:cs="Gisha" w:hint="cs"/>
           <w:rtl/>
         </w:rPr>
-        <w:t>, והסוג של כל פרמטר;</w:t>
+        <w:t>, והסוג של כל פרמטר</w:t>
+      </w:r>
+      <w:r>
+        <w:rPr>
+          <w:rFonts w:cs="Gisha" w:hint="cs"/>
+          <w:rtl/>
+        </w:rPr>
+        <w:t>.</w:t>
       </w:r>
     </w:p>
     <w:p>
@@ -980,55 +987,7 @@
           <w:rFonts w:cs="Gisha" w:hint="cs"/>
           <w:rtl/>
         </w:rPr>
-        <w:t xml:space="preserve">דוגמאות-ההרצה </w:t>
-      </w:r>
-      <w:r>
-        <w:rPr>
-          <w:rFonts w:cs="Gisha" w:hint="cs"/>
-          <w:rtl/>
-        </w:rPr>
-        <w:t>שהכנתם ב</w:t>
-      </w:r>
-      <w:r>
-        <w:rPr>
-          <w:rFonts w:cs="Gisha" w:hint="cs"/>
-          <w:rtl/>
-        </w:rPr>
-        <w:t>מטלה הקודמת</w:t>
-      </w:r>
-      <w:r>
-        <w:rPr>
-          <w:rFonts w:cs="Gisha" w:hint="cs"/>
-          <w:rtl/>
-        </w:rPr>
-        <w:t>,</w:t>
-      </w:r>
-      <w:r>
-        <w:rPr>
-          <w:rFonts w:cs="Gisha" w:hint="cs"/>
-          <w:rtl/>
-        </w:rPr>
-        <w:t xml:space="preserve"> בפורמט </w:t>
-      </w:r>
-      <w:r>
-        <w:rPr>
-          <w:rFonts w:cs="Gisha"/>
-        </w:rPr>
-        <w:t>doctest</w:t>
-      </w:r>
-      <w:r>
-        <w:rPr>
-          <w:rFonts w:cs="Gisha" w:hint="cs"/>
-          <w:rtl/>
-        </w:rPr>
-        <w:t>;</w:t>
-      </w:r>
-      <w:r>
-        <w:rPr>
-          <w:rFonts w:cs="Gisha" w:hint="cs"/>
-          <w:rtl/>
-        </w:rPr>
-        <w:t xml:space="preserve"> </w:t>
+        <w:t>השמות שלכם.</w:t>
       </w:r>
     </w:p>
     <w:p>
@@ -1041,6 +1000,74 @@
         <w:bidi/>
         <w:rPr>
           <w:rFonts w:cs="Gisha"/>
+        </w:rPr>
+      </w:pPr>
+      <w:r>
+        <w:rPr>
+          <w:rFonts w:cs="Gisha" w:hint="cs"/>
+          <w:rtl/>
+        </w:rPr>
+        <w:t xml:space="preserve">דוגמאות-ההרצה </w:t>
+      </w:r>
+      <w:r>
+        <w:rPr>
+          <w:rFonts w:cs="Gisha" w:hint="cs"/>
+          <w:rtl/>
+        </w:rPr>
+        <w:t>שהכנתם ב</w:t>
+      </w:r>
+      <w:r>
+        <w:rPr>
+          <w:rFonts w:cs="Gisha" w:hint="cs"/>
+          <w:rtl/>
+        </w:rPr>
+        <w:t>מטלה הקודמת</w:t>
+      </w:r>
+      <w:r>
+        <w:rPr>
+          <w:rFonts w:cs="Gisha" w:hint="cs"/>
+          <w:rtl/>
+        </w:rPr>
+        <w:t>,</w:t>
+      </w:r>
+      <w:r>
+        <w:rPr>
+          <w:rFonts w:cs="Gisha" w:hint="cs"/>
+          <w:rtl/>
+        </w:rPr>
+        <w:t xml:space="preserve"> בפורמט </w:t>
+      </w:r>
+      <w:r>
+        <w:rPr>
+          <w:rFonts w:cs="Gisha"/>
+        </w:rPr>
+        <w:t>doctest</w:t>
+      </w:r>
+      <w:r>
+        <w:rPr>
+          <w:rFonts w:cs="Gisha" w:hint="cs"/>
+          <w:rtl/>
+        </w:rPr>
+        <w:t>;</w:t>
+      </w:r>
+      <w:r>
+        <w:rPr>
+          <w:rFonts w:cs="Gisha" w:hint="cs"/>
+          <w:rtl/>
+        </w:rPr>
+        <w:t>.</w:t>
+      </w:r>
+    </w:p>
+    <w:p>
+      <w:pPr>
+        <w:pStyle w:val="afe"/>
+        <w:numPr>
+          <w:ilvl w:val="0"/>
+          <w:numId w:val="9"/>
+        </w:numPr>
+        <w:bidi/>
+        <w:rPr>
+          <w:rFonts w:cs="Gisha"/>
           <w:rtl/>
         </w:rPr>
       </w:pPr>
@@ -1253,6 +1280,38 @@
       <w:pPr>
         <w:bidi w:val="0"/>
         <w:spacing w:after="0" w:line="240" w:lineRule="auto"/>
+        <w:ind w:firstLine="720"/>
+        <w:rPr>
+          <w:rFonts w:cs="Gisha"/>
+        </w:rPr>
+      </w:pPr>
+      <w:r>
+        <w:rPr>
+          <w:rFonts w:cs="Gisha"/>
+        </w:rPr>
+        <w:t xml:space="preserve">Programmer: </w:t>
+      </w:r>
+      <w:r>
+        <w:rPr>
+          <w:rFonts w:cs="Gisha"/>
+        </w:rPr>
+        <w:t>Stu Dent.</w:t>
+      </w:r>
+    </w:p>
+    <w:p>
+      <w:pPr>
+        <w:bidi w:val="0"/>
+        <w:spacing w:after="0" w:line="240" w:lineRule="auto"/>
+        <w:ind w:firstLine="720"/>
+        <w:rPr>
+          <w:rFonts w:cs="Gisha"/>
+        </w:rPr>
+      </w:pPr>
+    </w:p>
+    <w:p>
+      <w:pPr>
+        <w:bidi w:val="0"/>
+        <w:spacing w:after="0" w:line="240" w:lineRule="auto"/>
         <w:rPr>
           <w:rFonts w:cs="Gisha"/>
           <w:rtl/>
@@ -1306,6 +1365,7 @@
         <w:rPr>
           <w:rFonts w:cs="Gisha"/>
         </w:rPr>
+        <w:lastRenderedPageBreak/>
         <w:tab/>
         <w:t>9</w:t>
       </w:r>
@@ -1348,7 +1408,6 @@
         <w:rPr>
           <w:rFonts w:cs="Gisha"/>
         </w:rPr>
-        <w:lastRenderedPageBreak/>
         <w:tab/>
         <w:t>&gt;&gt;&gt;</w:t>
       </w:r>
@@ -1983,7 +2042,7 @@
         </mc:Choice>
         <mc:Fallback>
           <w:pict>
-            <v:shape w14:anchorId="56D572C0" id="צורה אוטומטית 21" o:spid="_x0000_s1026" style="position:absolute;margin-left:0;margin-top:0;width:434.75pt;height:.3pt;flip:x;z-index:-503316478;visibility:visible;mso-wrap-style:square;mso-wrap-distance-left:0;mso-wrap-distance-top:0;mso-wrap-distance-right:0;mso-wrap-distance-bottom:0;mso-position-horizontal:center;mso-position-horizontal-relative:margin;mso-position-vertical:center;mso-position-vertical-relative:text;v-text-anchor:top" coordsize="21600,21600" o:gfxdata="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" path="m,l21600,21600e" filled="f" strokecolor="#95b3d7 [1940]" strokeweight=".35mm">
+            <v:shape w14:anchorId="65DE3783" id="צורה אוטומטית 21" o:spid="_x0000_s1026" style="position:absolute;margin-left:0;margin-top:0;width:434.75pt;height:.3pt;flip:x;z-index:-503316478;visibility:visible;mso-wrap-style:square;mso-wrap-distance-left:0;mso-wrap-distance-top:0;mso-wrap-distance-right:0;mso-wrap-distance-bottom:0;mso-position-horizontal:center;mso-position-horizontal-relative:margin;mso-position-vertical:center;mso-position-vertical-relative:text;v-text-anchor:top" coordsize="21600,21600" o:gfxdata="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" path="m,l21600,21600e" filled="f" strokecolor="#95b3d7 [1940]" strokeweight=".35mm">
               <v:path arrowok="t"/>
               <w10:wrap anchorx="margin"/>
             </v:shape>

</xml_diff>